<commit_message>
Add documentation for SQLite
</commit_message>
<xml_diff>
--- a/docs/01_comparsion_ms_duckdb.docx
+++ b/docs/01_comparsion_ms_duckdb.docx
@@ -1679,7 +1679,1914 @@
         <w:t xml:space="preserve">is likely the more practical and cost-effective choice unless you expect to scale up to enterprise-level datasets or need multi-user support.</w:t>
       </w:r>
     </w:p>
+    <w:p>
+      <w:pPr>
+        <w:numPr>
+          <w:ilvl w:val="0"/>
+          <w:numId w:val="1004"/>
+        </w:numPr>
+        <w:pStyle w:val="Compact"/>
+      </w:pPr>
+      <w:r>
+        <w:rPr>
+          <w:bCs/>
+          <w:b/>
+        </w:rPr>
+        <w:t xml:space="preserve">SQLite</w:t>
+      </w:r>
+    </w:p>
+    <w:p>
+      <w:pPr>
+        <w:pStyle w:val="FirstParagraph"/>
+      </w:pPr>
+      <w:r>
+        <w:t xml:space="preserve">A comparative table of</w:t>
+      </w:r>
+      <w:r>
+        <w:t xml:space="preserve"> </w:t>
+      </w:r>
+      <w:r>
+        <w:rPr>
+          <w:bCs/>
+          <w:b/>
+        </w:rPr>
+        <w:t xml:space="preserve">SQLite</w:t>
+      </w:r>
+      <w:r>
+        <w:t xml:space="preserve"> </w:t>
+      </w:r>
+      <w:r>
+        <w:t xml:space="preserve">and</w:t>
+      </w:r>
+      <w:r>
+        <w:t xml:space="preserve"> </w:t>
+      </w:r>
+      <w:r>
+        <w:rPr>
+          <w:bCs/>
+          <w:b/>
+        </w:rPr>
+        <w:t xml:space="preserve">DuckDB</w:t>
+      </w:r>
+      <w:r>
+        <w:t xml:space="preserve">, focusing on characteristics relevant to a small data science and economic research team, especially in the context of periodic updates to data tables (quarterly or annually).</w:t>
+      </w:r>
+    </w:p>
+    <w:p>
+      <w:r>
+        <w:pict>
+          <v:rect style="width:0;height:1.5pt" o:hralign="center" o:hrstd="t" o:hr="t"/>
+        </w:pict>
+      </w:r>
+    </w:p>
+    <w:tbl>
+      <w:tblPr>
+        <w:tblStyle w:val="Table"/>
+        <w:tblW w:type="pct" w:w="5000"/>
+        <w:tblLook w:firstRow="1" w:lastRow="0" w:firstColumn="0" w:lastColumn="0" w:noHBand="0" w:noVBand="0" w:val="0020"/>
+        <w:jc w:val="start"/>
+        <w:tblLayout w:type="fixed"/>
+      </w:tblPr>
+      <w:tblGrid>
+        <w:gridCol w:w="1505"/>
+        <w:gridCol w:w="3234"/>
+        <w:gridCol w:w="3179"/>
+      </w:tblGrid>
+      <w:tr>
+        <w:trPr>
+          <w:tblHeader w:val="true"/>
+        </w:trPr>
+        <w:tc>
+          <w:tcPr/>
+          <w:p>
+            <w:pPr>
+              <w:pStyle w:val="Compact"/>
+              <w:jc w:val="left"/>
+            </w:pPr>
+            <w:r>
+              <w:rPr>
+                <w:bCs/>
+                <w:b/>
+              </w:rPr>
+              <w:t xml:space="preserve">Category</w:t>
+            </w:r>
+          </w:p>
+        </w:tc>
+        <w:tc>
+          <w:tcPr/>
+          <w:p>
+            <w:pPr>
+              <w:pStyle w:val="Compact"/>
+              <w:jc w:val="left"/>
+            </w:pPr>
+            <w:r>
+              <w:rPr>
+                <w:bCs/>
+                <w:b/>
+              </w:rPr>
+              <w:t xml:space="preserve">SQLite</w:t>
+            </w:r>
+          </w:p>
+        </w:tc>
+        <w:tc>
+          <w:tcPr/>
+          <w:p>
+            <w:pPr>
+              <w:pStyle w:val="Compact"/>
+              <w:jc w:val="left"/>
+            </w:pPr>
+            <w:r>
+              <w:rPr>
+                <w:bCs/>
+                <w:b/>
+              </w:rPr>
+              <w:t xml:space="preserve">DuckDB</w:t>
+            </w:r>
+          </w:p>
+        </w:tc>
+      </w:tr>
+      <w:tr>
+        <w:tc>
+          <w:tcPr/>
+          <w:p>
+            <w:pPr>
+              <w:pStyle w:val="Compact"/>
+              <w:jc w:val="left"/>
+            </w:pPr>
+            <w:r>
+              <w:rPr>
+                <w:bCs/>
+                <w:b/>
+              </w:rPr>
+              <w:t xml:space="preserve">Cost</w:t>
+            </w:r>
+          </w:p>
+        </w:tc>
+        <w:tc>
+          <w:tcPr/>
+          <w:p>
+            <w:pPr>
+              <w:pStyle w:val="Compact"/>
+              <w:jc w:val="left"/>
+            </w:pPr>
+            <w:r>
+              <w:t xml:space="preserve">-</w:t>
+            </w:r>
+            <w:r>
+              <w:t xml:space="preserve"> </w:t>
+            </w:r>
+            <w:r>
+              <w:rPr>
+                <w:bCs/>
+                <w:b/>
+              </w:rPr>
+              <w:t xml:space="preserve">Free and Open Source</w:t>
+            </w:r>
+            <w:r>
+              <w:t xml:space="preserve">: Completely free to use, no licensing costs.</w:t>
+            </w:r>
+            <w:r>
+              <w:t xml:space="preserve"> </w:t>
+            </w:r>
+            <w:r>
+              <w:t xml:space="preserve">- Suitable for small projects without budget concerns.</w:t>
+            </w:r>
+          </w:p>
+        </w:tc>
+        <w:tc>
+          <w:tcPr/>
+          <w:p>
+            <w:pPr>
+              <w:pStyle w:val="Compact"/>
+              <w:jc w:val="left"/>
+            </w:pPr>
+            <w:r>
+              <w:t xml:space="preserve">-</w:t>
+            </w:r>
+            <w:r>
+              <w:t xml:space="preserve"> </w:t>
+            </w:r>
+            <w:r>
+              <w:rPr>
+                <w:bCs/>
+                <w:b/>
+              </w:rPr>
+              <w:t xml:space="preserve">Free and Open Source</w:t>
+            </w:r>
+            <w:r>
+              <w:t xml:space="preserve">: Also completely free to use, no licensing fees.</w:t>
+            </w:r>
+            <w:r>
+              <w:t xml:space="preserve"> </w:t>
+            </w:r>
+            <w:r>
+              <w:t xml:space="preserve">- Ideal for cost-conscious teams looking for powerful in-memory analytics.</w:t>
+            </w:r>
+          </w:p>
+        </w:tc>
+      </w:tr>
+      <w:tr>
+        <w:tc>
+          <w:tcPr/>
+          <w:p>
+            <w:pPr>
+              <w:pStyle w:val="Compact"/>
+              <w:jc w:val="left"/>
+            </w:pPr>
+            <w:r>
+              <w:rPr>
+                <w:bCs/>
+                <w:b/>
+              </w:rPr>
+              <w:t xml:space="preserve">Installation &amp; Setup</w:t>
+            </w:r>
+          </w:p>
+        </w:tc>
+        <w:tc>
+          <w:tcPr/>
+          <w:p>
+            <w:pPr>
+              <w:pStyle w:val="Compact"/>
+              <w:jc w:val="left"/>
+            </w:pPr>
+            <w:r>
+              <w:t xml:space="preserve">-</w:t>
+            </w:r>
+            <w:r>
+              <w:t xml:space="preserve"> </w:t>
+            </w:r>
+            <w:r>
+              <w:rPr>
+                <w:bCs/>
+                <w:b/>
+              </w:rPr>
+              <w:t xml:space="preserve">Very easy setup</w:t>
+            </w:r>
+            <w:r>
+              <w:t xml:space="preserve">: No server required; databases are simple file-based (.sqlite).</w:t>
+            </w:r>
+            <w:r>
+              <w:t xml:space="preserve"> </w:t>
+            </w:r>
+            <w:r>
+              <w:t xml:space="preserve">- Can be embedded in R, Python, or any application easily.</w:t>
+            </w:r>
+            <w:r>
+              <w:t xml:space="preserve"> </w:t>
+            </w:r>
+            <w:r>
+              <w:t xml:space="preserve">-</w:t>
+            </w:r>
+            <w:r>
+              <w:t xml:space="preserve"> </w:t>
+            </w:r>
+            <w:r>
+              <w:rPr>
+                <w:bCs/>
+                <w:b/>
+              </w:rPr>
+              <w:t xml:space="preserve">Cross-platform</w:t>
+            </w:r>
+            <w:r>
+              <w:t xml:space="preserve">: Works on all major platforms.</w:t>
+            </w:r>
+          </w:p>
+        </w:tc>
+        <w:tc>
+          <w:tcPr/>
+          <w:p>
+            <w:pPr>
+              <w:pStyle w:val="Compact"/>
+              <w:jc w:val="left"/>
+            </w:pPr>
+            <w:r>
+              <w:t xml:space="preserve">-</w:t>
+            </w:r>
+            <w:r>
+              <w:t xml:space="preserve"> </w:t>
+            </w:r>
+            <w:r>
+              <w:rPr>
+                <w:bCs/>
+                <w:b/>
+              </w:rPr>
+              <w:t xml:space="preserve">Very easy setup</w:t>
+            </w:r>
+            <w:r>
+              <w:t xml:space="preserve">: No installation needed; DuckDB runs as a library inside R, Python, etc.</w:t>
+            </w:r>
+            <w:r>
+              <w:t xml:space="preserve"> </w:t>
+            </w:r>
+            <w:r>
+              <w:t xml:space="preserve">-</w:t>
+            </w:r>
+            <w:r>
+              <w:t xml:space="preserve"> </w:t>
+            </w:r>
+            <w:r>
+              <w:rPr>
+                <w:bCs/>
+                <w:b/>
+              </w:rPr>
+              <w:t xml:space="preserve">Cross-platform</w:t>
+            </w:r>
+            <w:r>
+              <w:t xml:space="preserve">: Works within the same scripts as part of your workflow.</w:t>
+            </w:r>
+          </w:p>
+        </w:tc>
+      </w:tr>
+      <w:tr>
+        <w:tc>
+          <w:tcPr/>
+          <w:p>
+            <w:pPr>
+              <w:pStyle w:val="Compact"/>
+              <w:jc w:val="left"/>
+            </w:pPr>
+            <w:r>
+              <w:rPr>
+                <w:bCs/>
+                <w:b/>
+              </w:rPr>
+              <w:t xml:space="preserve">Maintenance</w:t>
+            </w:r>
+          </w:p>
+        </w:tc>
+        <w:tc>
+          <w:tcPr/>
+          <w:p>
+            <w:pPr>
+              <w:pStyle w:val="Compact"/>
+              <w:jc w:val="left"/>
+            </w:pPr>
+            <w:r>
+              <w:t xml:space="preserve">-</w:t>
+            </w:r>
+            <w:r>
+              <w:t xml:space="preserve"> </w:t>
+            </w:r>
+            <w:r>
+              <w:rPr>
+                <w:bCs/>
+                <w:b/>
+              </w:rPr>
+              <w:t xml:space="preserve">Minimal maintenance</w:t>
+            </w:r>
+            <w:r>
+              <w:t xml:space="preserve">: SQLite is serverless, so no admin or DBA required.</w:t>
+            </w:r>
+            <w:r>
+              <w:t xml:space="preserve"> </w:t>
+            </w:r>
+            <w:r>
+              <w:t xml:space="preserve">-</w:t>
+            </w:r>
+            <w:r>
+              <w:t xml:space="preserve"> </w:t>
+            </w:r>
+            <w:r>
+              <w:rPr>
+                <w:bCs/>
+                <w:b/>
+              </w:rPr>
+              <w:t xml:space="preserve">Backup simplicity</w:t>
+            </w:r>
+            <w:r>
+              <w:t xml:space="preserve">: Since it is file-based, backup and restore are as easy as copying the file.</w:t>
+            </w:r>
+            <w:r>
+              <w:t xml:space="preserve"> </w:t>
+            </w:r>
+            <w:r>
+              <w:t xml:space="preserve">-</w:t>
+            </w:r>
+            <w:r>
+              <w:t xml:space="preserve"> </w:t>
+            </w:r>
+            <w:r>
+              <w:rPr>
+                <w:bCs/>
+                <w:b/>
+              </w:rPr>
+              <w:t xml:space="preserve">File corruption risk</w:t>
+            </w:r>
+            <w:r>
+              <w:t xml:space="preserve">: Proper handling of file locks is required to avoid corruption during writes.</w:t>
+            </w:r>
+          </w:p>
+        </w:tc>
+        <w:tc>
+          <w:tcPr/>
+          <w:p>
+            <w:pPr>
+              <w:pStyle w:val="Compact"/>
+              <w:jc w:val="left"/>
+            </w:pPr>
+            <w:r>
+              <w:t xml:space="preserve">-</w:t>
+            </w:r>
+            <w:r>
+              <w:t xml:space="preserve"> </w:t>
+            </w:r>
+            <w:r>
+              <w:rPr>
+                <w:bCs/>
+                <w:b/>
+              </w:rPr>
+              <w:t xml:space="preserve">Minimal maintenance</w:t>
+            </w:r>
+            <w:r>
+              <w:t xml:space="preserve">: Also serverless and embedded, requires no separate administration.</w:t>
+            </w:r>
+            <w:r>
+              <w:t xml:space="preserve"> </w:t>
+            </w:r>
+            <w:r>
+              <w:t xml:space="preserve">-</w:t>
+            </w:r>
+            <w:r>
+              <w:t xml:space="preserve"> </w:t>
+            </w:r>
+            <w:r>
+              <w:rPr>
+                <w:bCs/>
+                <w:b/>
+              </w:rPr>
+              <w:t xml:space="preserve">In-memory focus</w:t>
+            </w:r>
+            <w:r>
+              <w:t xml:space="preserve">: For larger-than-memory datasets, disk-based performance may slow down slightly, but it’s well-optimized for analytical tasks.</w:t>
+            </w:r>
+            <w:r>
+              <w:t xml:space="preserve"> </w:t>
+            </w:r>
+            <w:r>
+              <w:t xml:space="preserve">- No special maintenance for database files.</w:t>
+            </w:r>
+          </w:p>
+        </w:tc>
+      </w:tr>
+      <w:tr>
+        <w:tc>
+          <w:tcPr/>
+          <w:p>
+            <w:pPr>
+              <w:pStyle w:val="Compact"/>
+              <w:jc w:val="left"/>
+            </w:pPr>
+            <w:r>
+              <w:rPr>
+                <w:bCs/>
+                <w:b/>
+              </w:rPr>
+              <w:t xml:space="preserve">Performance &amp; Efficiency</w:t>
+            </w:r>
+          </w:p>
+        </w:tc>
+        <w:tc>
+          <w:tcPr/>
+          <w:p>
+            <w:pPr>
+              <w:pStyle w:val="Compact"/>
+              <w:jc w:val="left"/>
+            </w:pPr>
+            <w:r>
+              <w:t xml:space="preserve">-</w:t>
+            </w:r>
+            <w:r>
+              <w:t xml:space="preserve"> </w:t>
+            </w:r>
+            <w:r>
+              <w:rPr>
+                <w:bCs/>
+                <w:b/>
+              </w:rPr>
+              <w:t xml:space="preserve">Disk-based</w:t>
+            </w:r>
+            <w:r>
+              <w:t xml:space="preserve">: Efficient for reading and writing from disk, but performance can slow down with very large datasets (tens of GBs or more).</w:t>
+            </w:r>
+            <w:r>
+              <w:t xml:space="preserve"> </w:t>
+            </w:r>
+            <w:r>
+              <w:t xml:space="preserve">-</w:t>
+            </w:r>
+            <w:r>
+              <w:t xml:space="preserve"> </w:t>
+            </w:r>
+            <w:r>
+              <w:rPr>
+                <w:bCs/>
+                <w:b/>
+              </w:rPr>
+              <w:t xml:space="preserve">Sequential read efficiency</w:t>
+            </w:r>
+            <w:r>
+              <w:t xml:space="preserve">: Fast for reading data sequentially, but less optimized for analytical processing and complex joins.</w:t>
+            </w:r>
+            <w:r>
+              <w:t xml:space="preserve"> </w:t>
+            </w:r>
+            <w:r>
+              <w:t xml:space="preserve">-</w:t>
+            </w:r>
+            <w:r>
+              <w:t xml:space="preserve"> </w:t>
+            </w:r>
+            <w:r>
+              <w:rPr>
+                <w:bCs/>
+                <w:b/>
+              </w:rPr>
+              <w:t xml:space="preserve">Concurrency issues</w:t>
+            </w:r>
+            <w:r>
+              <w:t xml:space="preserve">: Can struggle with high-concurrency environments as it’s primarily designed for single-user access.</w:t>
+            </w:r>
+          </w:p>
+        </w:tc>
+        <w:tc>
+          <w:tcPr/>
+          <w:p>
+            <w:pPr>
+              <w:pStyle w:val="Compact"/>
+              <w:jc w:val="left"/>
+            </w:pPr>
+            <w:r>
+              <w:t xml:space="preserve">-</w:t>
+            </w:r>
+            <w:r>
+              <w:t xml:space="preserve"> </w:t>
+            </w:r>
+            <w:r>
+              <w:rPr>
+                <w:bCs/>
+                <w:b/>
+              </w:rPr>
+              <w:t xml:space="preserve">In-memory &amp; disk-based</w:t>
+            </w:r>
+            <w:r>
+              <w:t xml:space="preserve">: DuckDB shines in analytical tasks with vectorized execution, making it much faster for complex aggregations, joins, and window functions.</w:t>
+            </w:r>
+            <w:r>
+              <w:t xml:space="preserve"> </w:t>
+            </w:r>
+            <w:r>
+              <w:t xml:space="preserve">-</w:t>
+            </w:r>
+            <w:r>
+              <w:t xml:space="preserve"> </w:t>
+            </w:r>
+            <w:r>
+              <w:rPr>
+                <w:bCs/>
+                <w:b/>
+              </w:rPr>
+              <w:t xml:space="preserve">Great for OLAP workloads</w:t>
+            </w:r>
+            <w:r>
+              <w:t xml:space="preserve">: Excellent performance for read-heavy analytical tasks.</w:t>
+            </w:r>
+            <w:r>
+              <w:t xml:space="preserve"> </w:t>
+            </w:r>
+            <w:r>
+              <w:t xml:space="preserve">-</w:t>
+            </w:r>
+            <w:r>
+              <w:t xml:space="preserve"> </w:t>
+            </w:r>
+            <w:r>
+              <w:rPr>
+                <w:bCs/>
+                <w:b/>
+              </w:rPr>
+              <w:t xml:space="preserve">Concurrency</w:t>
+            </w:r>
+            <w:r>
+              <w:t xml:space="preserve">: Optimized for single-user or low-concurrency environments.</w:t>
+            </w:r>
+          </w:p>
+        </w:tc>
+      </w:tr>
+      <w:tr>
+        <w:tc>
+          <w:tcPr/>
+          <w:p>
+            <w:pPr>
+              <w:pStyle w:val="Compact"/>
+              <w:jc w:val="left"/>
+            </w:pPr>
+            <w:r>
+              <w:rPr>
+                <w:bCs/>
+                <w:b/>
+              </w:rPr>
+              <w:t xml:space="preserve">Analytical Capabilities</w:t>
+            </w:r>
+          </w:p>
+        </w:tc>
+        <w:tc>
+          <w:tcPr/>
+          <w:p>
+            <w:pPr>
+              <w:pStyle w:val="Compact"/>
+              <w:jc w:val="left"/>
+            </w:pPr>
+            <w:r>
+              <w:t xml:space="preserve">-</w:t>
+            </w:r>
+            <w:r>
+              <w:t xml:space="preserve"> </w:t>
+            </w:r>
+            <w:r>
+              <w:rPr>
+                <w:bCs/>
+                <w:b/>
+              </w:rPr>
+              <w:t xml:space="preserve">Basic SQL support</w:t>
+            </w:r>
+            <w:r>
+              <w:t xml:space="preserve">: Full SQL support, but lacks advanced analytical functions like window functions and advanced aggregates.</w:t>
+            </w:r>
+            <w:r>
+              <w:t xml:space="preserve"> </w:t>
+            </w:r>
+            <w:r>
+              <w:t xml:space="preserve">-</w:t>
+            </w:r>
+            <w:r>
+              <w:t xml:space="preserve"> </w:t>
+            </w:r>
+            <w:r>
+              <w:rPr>
+                <w:bCs/>
+                <w:b/>
+              </w:rPr>
+              <w:t xml:space="preserve">Suited for simple queries</w:t>
+            </w:r>
+            <w:r>
+              <w:t xml:space="preserve">: Great for basic CRUD operations, but less efficient for complex data analysis.</w:t>
+            </w:r>
+          </w:p>
+        </w:tc>
+        <w:tc>
+          <w:tcPr/>
+          <w:p>
+            <w:pPr>
+              <w:pStyle w:val="Compact"/>
+              <w:jc w:val="left"/>
+            </w:pPr>
+            <w:r>
+              <w:t xml:space="preserve">-</w:t>
+            </w:r>
+            <w:r>
+              <w:t xml:space="preserve"> </w:t>
+            </w:r>
+            <w:r>
+              <w:rPr>
+                <w:bCs/>
+                <w:b/>
+              </w:rPr>
+              <w:t xml:space="preserve">Advanced SQL support</w:t>
+            </w:r>
+            <w:r>
+              <w:t xml:space="preserve">: Fully supports analytical queries, including advanced SQL features like window functions, grouping sets, joins, and aggregations.</w:t>
+            </w:r>
+            <w:r>
+              <w:t xml:space="preserve"> </w:t>
+            </w:r>
+            <w:r>
+              <w:t xml:space="preserve">-</w:t>
+            </w:r>
+            <w:r>
+              <w:t xml:space="preserve"> </w:t>
+            </w:r>
+            <w:r>
+              <w:rPr>
+                <w:bCs/>
+                <w:b/>
+              </w:rPr>
+              <w:t xml:space="preserve">Blazing fast on OLAP</w:t>
+            </w:r>
+            <w:r>
+              <w:t xml:space="preserve">: Designed for fast analytical queries and exploratory data analysis, much better suited for research-oriented work.</w:t>
+            </w:r>
+          </w:p>
+        </w:tc>
+      </w:tr>
+      <w:tr>
+        <w:tc>
+          <w:tcPr/>
+          <w:p>
+            <w:pPr>
+              <w:pStyle w:val="Compact"/>
+              <w:jc w:val="left"/>
+            </w:pPr>
+            <w:r>
+              <w:rPr>
+                <w:bCs/>
+                <w:b/>
+              </w:rPr>
+              <w:t xml:space="preserve">Ease of Use</w:t>
+            </w:r>
+          </w:p>
+        </w:tc>
+        <w:tc>
+          <w:tcPr/>
+          <w:p>
+            <w:pPr>
+              <w:pStyle w:val="Compact"/>
+              <w:jc w:val="left"/>
+            </w:pPr>
+            <w:r>
+              <w:t xml:space="preserve">-</w:t>
+            </w:r>
+            <w:r>
+              <w:t xml:space="preserve"> </w:t>
+            </w:r>
+            <w:r>
+              <w:rPr>
+                <w:bCs/>
+                <w:b/>
+              </w:rPr>
+              <w:t xml:space="preserve">Very easy</w:t>
+            </w:r>
+            <w:r>
+              <w:t xml:space="preserve">: SQLite is widely used, and its ease of setup makes it beginner-friendly.</w:t>
+            </w:r>
+            <w:r>
+              <w:t xml:space="preserve"> </w:t>
+            </w:r>
+            <w:r>
+              <w:t xml:space="preserve">-</w:t>
+            </w:r>
+            <w:r>
+              <w:t xml:space="preserve"> </w:t>
+            </w:r>
+            <w:r>
+              <w:rPr>
+                <w:bCs/>
+                <w:b/>
+              </w:rPr>
+              <w:t xml:space="preserve">Common in small projects</w:t>
+            </w:r>
+            <w:r>
+              <w:t xml:space="preserve">: Works out of the box in many environments (R, Python, etc.).</w:t>
+            </w:r>
+            <w:r>
+              <w:t xml:space="preserve"> </w:t>
+            </w:r>
+            <w:r>
+              <w:t xml:space="preserve">-</w:t>
+            </w:r>
+            <w:r>
+              <w:t xml:space="preserve"> </w:t>
+            </w:r>
+            <w:r>
+              <w:rPr>
+                <w:bCs/>
+                <w:b/>
+              </w:rPr>
+              <w:t xml:space="preserve">Simple SQL</w:t>
+            </w:r>
+            <w:r>
+              <w:t xml:space="preserve">: Lacks complex SQL features but still powerful for basic CRUD tasks.</w:t>
+            </w:r>
+          </w:p>
+        </w:tc>
+        <w:tc>
+          <w:tcPr/>
+          <w:p>
+            <w:pPr>
+              <w:pStyle w:val="Compact"/>
+              <w:jc w:val="left"/>
+            </w:pPr>
+            <w:r>
+              <w:t xml:space="preserve">-</w:t>
+            </w:r>
+            <w:r>
+              <w:t xml:space="preserve"> </w:t>
+            </w:r>
+            <w:r>
+              <w:rPr>
+                <w:bCs/>
+                <w:b/>
+              </w:rPr>
+              <w:t xml:space="preserve">Very easy</w:t>
+            </w:r>
+            <w:r>
+              <w:t xml:space="preserve">: DuckDB is designed to be embedded directly into data science workflows, making it very easy to use.</w:t>
+            </w:r>
+            <w:r>
+              <w:t xml:space="preserve"> </w:t>
+            </w:r>
+            <w:r>
+              <w:t xml:space="preserve">-</w:t>
+            </w:r>
+            <w:r>
+              <w:t xml:space="preserve"> </w:t>
+            </w:r>
+            <w:r>
+              <w:rPr>
+                <w:bCs/>
+                <w:b/>
+              </w:rPr>
+              <w:t xml:space="preserve">Direct integration</w:t>
+            </w:r>
+            <w:r>
+              <w:t xml:space="preserve">: Works seamlessly in R and Python.</w:t>
+            </w:r>
+            <w:r>
+              <w:t xml:space="preserve"> </w:t>
+            </w:r>
+            <w:r>
+              <w:t xml:space="preserve">-</w:t>
+            </w:r>
+            <w:r>
+              <w:t xml:space="preserve"> </w:t>
+            </w:r>
+            <w:r>
+              <w:rPr>
+                <w:bCs/>
+                <w:b/>
+              </w:rPr>
+              <w:t xml:space="preserve">Powerful SQL</w:t>
+            </w:r>
+            <w:r>
+              <w:t xml:space="preserve">: Supports complex SQL queries, more suited to analytical tasks than SQLite.</w:t>
+            </w:r>
+          </w:p>
+        </w:tc>
+      </w:tr>
+      <w:tr>
+        <w:tc>
+          <w:tcPr/>
+          <w:p>
+            <w:pPr>
+              <w:pStyle w:val="Compact"/>
+              <w:jc w:val="left"/>
+            </w:pPr>
+            <w:r>
+              <w:rPr>
+                <w:bCs/>
+                <w:b/>
+              </w:rPr>
+              <w:t xml:space="preserve">Scalability</w:t>
+            </w:r>
+          </w:p>
+        </w:tc>
+        <w:tc>
+          <w:tcPr/>
+          <w:p>
+            <w:pPr>
+              <w:pStyle w:val="Compact"/>
+              <w:jc w:val="left"/>
+            </w:pPr>
+            <w:r>
+              <w:t xml:space="preserve">-</w:t>
+            </w:r>
+            <w:r>
+              <w:t xml:space="preserve"> </w:t>
+            </w:r>
+            <w:r>
+              <w:rPr>
+                <w:bCs/>
+                <w:b/>
+              </w:rPr>
+              <w:t xml:space="preserve">Limited scalability</w:t>
+            </w:r>
+            <w:r>
+              <w:t xml:space="preserve">: Suitable for small-to-medium datasets (up to a few GBs). Performance drops significantly for larger datasets beyond tens of GBs, especially with complex queries.</w:t>
+            </w:r>
+          </w:p>
+        </w:tc>
+        <w:tc>
+          <w:tcPr/>
+          <w:p>
+            <w:pPr>
+              <w:pStyle w:val="Compact"/>
+              <w:jc w:val="left"/>
+            </w:pPr>
+            <w:r>
+              <w:t xml:space="preserve">-</w:t>
+            </w:r>
+            <w:r>
+              <w:t xml:space="preserve"> </w:t>
+            </w:r>
+            <w:r>
+              <w:rPr>
+                <w:bCs/>
+                <w:b/>
+              </w:rPr>
+              <w:t xml:space="preserve">Moderate scalability</w:t>
+            </w:r>
+            <w:r>
+              <w:t xml:space="preserve">: Handles datasets that fit in memory or use partial disk-based storage (up to hundreds of GBs). Best suited for workloads that can fit in memory for maximum efficiency.</w:t>
+            </w:r>
+          </w:p>
+        </w:tc>
+      </w:tr>
+      <w:tr>
+        <w:tc>
+          <w:tcPr/>
+          <w:p>
+            <w:pPr>
+              <w:pStyle w:val="Compact"/>
+              <w:jc w:val="left"/>
+            </w:pPr>
+            <w:r>
+              <w:rPr>
+                <w:bCs/>
+                <w:b/>
+              </w:rPr>
+              <w:t xml:space="preserve">Data Size Suitability</w:t>
+            </w:r>
+          </w:p>
+        </w:tc>
+        <w:tc>
+          <w:tcPr/>
+          <w:p>
+            <w:pPr>
+              <w:pStyle w:val="Compact"/>
+              <w:jc w:val="left"/>
+            </w:pPr>
+            <w:r>
+              <w:t xml:space="preserve">-</w:t>
+            </w:r>
+            <w:r>
+              <w:t xml:space="preserve"> </w:t>
+            </w:r>
+            <w:r>
+              <w:rPr>
+                <w:bCs/>
+                <w:b/>
+              </w:rPr>
+              <w:t xml:space="preserve">Small to medium-sized datasets</w:t>
+            </w:r>
+            <w:r>
+              <w:t xml:space="preserve">: Works well with datasets under 10GB. SQLite is generally not optimized for very large datasets or complex analytics over such data.</w:t>
+            </w:r>
+            <w:r>
+              <w:t xml:space="preserve"> </w:t>
+            </w:r>
+            <w:r>
+              <w:t xml:space="preserve">-</w:t>
+            </w:r>
+            <w:r>
+              <w:t xml:space="preserve"> </w:t>
+            </w:r>
+            <w:r>
+              <w:rPr>
+                <w:bCs/>
+                <w:b/>
+              </w:rPr>
+              <w:t xml:space="preserve">File size limit</w:t>
+            </w:r>
+            <w:r>
+              <w:t xml:space="preserve">: SQLite databases can grow up to terabytes, but performance degrades beyond certain points, especially without indexing.</w:t>
+            </w:r>
+          </w:p>
+        </w:tc>
+        <w:tc>
+          <w:tcPr/>
+          <w:p>
+            <w:pPr>
+              <w:pStyle w:val="Compact"/>
+              <w:jc w:val="left"/>
+            </w:pPr>
+            <w:r>
+              <w:t xml:space="preserve">-</w:t>
+            </w:r>
+            <w:r>
+              <w:t xml:space="preserve"> </w:t>
+            </w:r>
+            <w:r>
+              <w:rPr>
+                <w:bCs/>
+                <w:b/>
+              </w:rPr>
+              <w:t xml:space="preserve">Medium-sized datasets</w:t>
+            </w:r>
+            <w:r>
+              <w:t xml:space="preserve">: Works best for datasets up to 100GB or more, depending on available memory.</w:t>
+            </w:r>
+            <w:r>
+              <w:t xml:space="preserve"> </w:t>
+            </w:r>
+            <w:r>
+              <w:t xml:space="preserve">- Can handle larger datasets by spilling to disk, but performs best when working with in-memory data.</w:t>
+            </w:r>
+          </w:p>
+        </w:tc>
+      </w:tr>
+      <w:tr>
+        <w:tc>
+          <w:tcPr/>
+          <w:p>
+            <w:pPr>
+              <w:pStyle w:val="Compact"/>
+              <w:jc w:val="left"/>
+            </w:pPr>
+            <w:r>
+              <w:rPr>
+                <w:bCs/>
+                <w:b/>
+              </w:rPr>
+              <w:t xml:space="preserve">Concurrency &amp; Users</w:t>
+            </w:r>
+          </w:p>
+        </w:tc>
+        <w:tc>
+          <w:tcPr/>
+          <w:p>
+            <w:pPr>
+              <w:pStyle w:val="Compact"/>
+              <w:jc w:val="left"/>
+            </w:pPr>
+            <w:r>
+              <w:t xml:space="preserve">-</w:t>
+            </w:r>
+            <w:r>
+              <w:t xml:space="preserve"> </w:t>
+            </w:r>
+            <w:r>
+              <w:rPr>
+                <w:bCs/>
+                <w:b/>
+              </w:rPr>
+              <w:t xml:space="preserve">Single-user or low concurrency</w:t>
+            </w:r>
+            <w:r>
+              <w:t xml:space="preserve">: Designed for single-user access and cannot handle multiple writers effectively. Read concurrency is better, but not designed for heavy multi-user scenarios.</w:t>
+            </w:r>
+          </w:p>
+        </w:tc>
+        <w:tc>
+          <w:tcPr/>
+          <w:p>
+            <w:pPr>
+              <w:pStyle w:val="Compact"/>
+              <w:jc w:val="left"/>
+            </w:pPr>
+            <w:r>
+              <w:t xml:space="preserve">-</w:t>
+            </w:r>
+            <w:r>
+              <w:t xml:space="preserve"> </w:t>
+            </w:r>
+            <w:r>
+              <w:rPr>
+                <w:bCs/>
+                <w:b/>
+              </w:rPr>
+              <w:t xml:space="preserve">Single-user focus</w:t>
+            </w:r>
+            <w:r>
+              <w:t xml:space="preserve">: Also optimized for single-user or small-team usage. Handles low-concurrency analytical workloads very well but isn’t designed for multi-user environments.</w:t>
+            </w:r>
+          </w:p>
+        </w:tc>
+      </w:tr>
+      <w:tr>
+        <w:tc>
+          <w:tcPr/>
+          <w:p>
+            <w:pPr>
+              <w:pStyle w:val="Compact"/>
+              <w:jc w:val="left"/>
+            </w:pPr>
+            <w:r>
+              <w:rPr>
+                <w:bCs/>
+                <w:b/>
+              </w:rPr>
+              <w:t xml:space="preserve">Querying &amp; Language Support</w:t>
+            </w:r>
+          </w:p>
+        </w:tc>
+        <w:tc>
+          <w:tcPr/>
+          <w:p>
+            <w:pPr>
+              <w:pStyle w:val="Compact"/>
+              <w:jc w:val="left"/>
+            </w:pPr>
+            <w:r>
+              <w:t xml:space="preserve">-</w:t>
+            </w:r>
+            <w:r>
+              <w:t xml:space="preserve"> </w:t>
+            </w:r>
+            <w:r>
+              <w:rPr>
+                <w:bCs/>
+                <w:b/>
+              </w:rPr>
+              <w:t xml:space="preserve">Standard SQL</w:t>
+            </w:r>
+            <w:r>
+              <w:t xml:space="preserve">: Supports most SQL features but lacks advanced SQL for analytics.</w:t>
+            </w:r>
+            <w:r>
+              <w:t xml:space="preserve"> </w:t>
+            </w:r>
+            <w:r>
+              <w:t xml:space="preserve">-</w:t>
+            </w:r>
+            <w:r>
+              <w:t xml:space="preserve"> </w:t>
+            </w:r>
+            <w:r>
+              <w:rPr>
+                <w:bCs/>
+                <w:b/>
+              </w:rPr>
+              <w:t xml:space="preserve">Broad language support</w:t>
+            </w:r>
+            <w:r>
+              <w:t xml:space="preserve">: Can be used with R, Python, C, and other languages, but performance with analytical queries is limited.</w:t>
+            </w:r>
+          </w:p>
+        </w:tc>
+        <w:tc>
+          <w:tcPr/>
+          <w:p>
+            <w:pPr>
+              <w:pStyle w:val="Compact"/>
+              <w:jc w:val="left"/>
+            </w:pPr>
+            <w:r>
+              <w:t xml:space="preserve">-</w:t>
+            </w:r>
+            <w:r>
+              <w:t xml:space="preserve"> </w:t>
+            </w:r>
+            <w:r>
+              <w:rPr>
+                <w:bCs/>
+                <w:b/>
+              </w:rPr>
+              <w:t xml:space="preserve">Advanced SQL</w:t>
+            </w:r>
+            <w:r>
+              <w:t xml:space="preserve">: Supports complex SQL features, including window functions and powerful joins.</w:t>
+            </w:r>
+            <w:r>
+              <w:t xml:space="preserve"> </w:t>
+            </w:r>
+            <w:r>
+              <w:t xml:space="preserve">-</w:t>
+            </w:r>
+            <w:r>
+              <w:t xml:space="preserve"> </w:t>
+            </w:r>
+            <w:r>
+              <w:rPr>
+                <w:bCs/>
+                <w:b/>
+              </w:rPr>
+              <w:t xml:space="preserve">Seamless with R and Python</w:t>
+            </w:r>
+            <w:r>
+              <w:t xml:space="preserve">: Embeds directly into data science workflows without needing external drivers.</w:t>
+            </w:r>
+          </w:p>
+        </w:tc>
+      </w:tr>
+      <w:tr>
+        <w:tc>
+          <w:tcPr/>
+          <w:p>
+            <w:pPr>
+              <w:pStyle w:val="Compact"/>
+              <w:jc w:val="left"/>
+            </w:pPr>
+            <w:r>
+              <w:rPr>
+                <w:bCs/>
+                <w:b/>
+              </w:rPr>
+              <w:t xml:space="preserve">Use Case Fit</w:t>
+            </w:r>
+          </w:p>
+        </w:tc>
+        <w:tc>
+          <w:tcPr/>
+          <w:p>
+            <w:pPr>
+              <w:pStyle w:val="Compact"/>
+              <w:jc w:val="left"/>
+            </w:pPr>
+            <w:r>
+              <w:t xml:space="preserve">-</w:t>
+            </w:r>
+            <w:r>
+              <w:t xml:space="preserve"> </w:t>
+            </w:r>
+            <w:r>
+              <w:rPr>
+                <w:bCs/>
+                <w:b/>
+              </w:rPr>
+              <w:t xml:space="preserve">Best for lightweight databases</w:t>
+            </w:r>
+            <w:r>
+              <w:t xml:space="preserve">: Ideal for local, simple, disk-based databases where the main use case is CRUD operations and data persistence.</w:t>
+            </w:r>
+            <w:r>
+              <w:t xml:space="preserve"> </w:t>
+            </w:r>
+            <w:r>
+              <w:t xml:space="preserve">-</w:t>
+            </w:r>
+            <w:r>
+              <w:t xml:space="preserve"> </w:t>
+            </w:r>
+            <w:r>
+              <w:rPr>
+                <w:bCs/>
+                <w:b/>
+              </w:rPr>
+              <w:t xml:space="preserve">Limited analytics</w:t>
+            </w:r>
+            <w:r>
+              <w:t xml:space="preserve">: Not suitable for heavy analytical workloads but great for smaller projects that require reliable, disk-based storage.</w:t>
+            </w:r>
+          </w:p>
+        </w:tc>
+        <w:tc>
+          <w:tcPr/>
+          <w:p>
+            <w:pPr>
+              <w:pStyle w:val="Compact"/>
+              <w:jc w:val="left"/>
+            </w:pPr>
+            <w:r>
+              <w:t xml:space="preserve">-</w:t>
+            </w:r>
+            <w:r>
+              <w:t xml:space="preserve"> </w:t>
+            </w:r>
+            <w:r>
+              <w:rPr>
+                <w:bCs/>
+                <w:b/>
+              </w:rPr>
+              <w:t xml:space="preserve">Best for analytical workloads</w:t>
+            </w:r>
+            <w:r>
+              <w:t xml:space="preserve">: Designed for research or data science teams needing fast, in-memory analytics and complex queries over medium-sized datasets.</w:t>
+            </w:r>
+            <w:r>
+              <w:t xml:space="preserve"> </w:t>
+            </w:r>
+            <w:r>
+              <w:t xml:space="preserve">- Best for situations where datasets need processing in batches (e.g., quarterly updates) and quick exploratory analysis.</w:t>
+            </w:r>
+          </w:p>
+        </w:tc>
+      </w:tr>
+      <w:tr>
+        <w:tc>
+          <w:tcPr/>
+          <w:p>
+            <w:pPr>
+              <w:pStyle w:val="Compact"/>
+              <w:jc w:val="left"/>
+            </w:pPr>
+            <w:r>
+              <w:rPr>
+                <w:bCs/>
+                <w:b/>
+              </w:rPr>
+              <w:t xml:space="preserve">Data Update Frequency</w:t>
+            </w:r>
+          </w:p>
+        </w:tc>
+        <w:tc>
+          <w:tcPr/>
+          <w:p>
+            <w:pPr>
+              <w:pStyle w:val="Compact"/>
+              <w:jc w:val="left"/>
+            </w:pPr>
+            <w:r>
+              <w:t xml:space="preserve">-</w:t>
+            </w:r>
+            <w:r>
+              <w:t xml:space="preserve"> </w:t>
+            </w:r>
+            <w:r>
+              <w:rPr>
+                <w:bCs/>
+                <w:b/>
+              </w:rPr>
+              <w:t xml:space="preserve">Handles frequent updates well</w:t>
+            </w:r>
+            <w:r>
+              <w:t xml:space="preserve">: Works great when tables need updating or inserting new data, even daily or quarterly.</w:t>
+            </w:r>
+            <w:r>
+              <w:t xml:space="preserve"> </w:t>
+            </w:r>
+            <w:r>
+              <w:t xml:space="preserve"> </w:t>
+            </w:r>
+            <w:r>
+              <w:t xml:space="preserve">-</w:t>
+            </w:r>
+            <w:r>
+              <w:t xml:space="preserve"> </w:t>
+            </w:r>
+            <w:r>
+              <w:rPr>
+                <w:bCs/>
+                <w:b/>
+              </w:rPr>
+              <w:t xml:space="preserve">Efficient for CRUD</w:t>
+            </w:r>
+            <w:r>
+              <w:t xml:space="preserve">: SQLite is designed for rapid updates and inserts with minimal overhead.</w:t>
+            </w:r>
+          </w:p>
+        </w:tc>
+        <w:tc>
+          <w:tcPr/>
+          <w:p>
+            <w:pPr>
+              <w:pStyle w:val="Compact"/>
+              <w:jc w:val="left"/>
+            </w:pPr>
+            <w:r>
+              <w:t xml:space="preserve">-</w:t>
+            </w:r>
+            <w:r>
+              <w:t xml:space="preserve"> </w:t>
+            </w:r>
+            <w:r>
+              <w:rPr>
+                <w:bCs/>
+                <w:b/>
+              </w:rPr>
+              <w:t xml:space="preserve">Optimized for batch processing</w:t>
+            </w:r>
+            <w:r>
+              <w:t xml:space="preserve">: Handles periodic updates well (quarterly or annually) when datasets need to be reloaded or replaced for analysis.</w:t>
+            </w:r>
+            <w:r>
+              <w:t xml:space="preserve"> </w:t>
+            </w:r>
+            <w:r>
+              <w:t xml:space="preserve">- More suited for infrequent, large data updates and analysis.</w:t>
+            </w:r>
+          </w:p>
+        </w:tc>
+      </w:tr>
+      <w:tr>
+        <w:tc>
+          <w:tcPr/>
+          <w:p>
+            <w:pPr>
+              <w:pStyle w:val="Compact"/>
+              <w:jc w:val="left"/>
+            </w:pPr>
+            <w:r>
+              <w:rPr>
+                <w:bCs/>
+                <w:b/>
+              </w:rPr>
+              <w:t xml:space="preserve">Indexing &amp; Performance Optimization</w:t>
+            </w:r>
+          </w:p>
+        </w:tc>
+        <w:tc>
+          <w:tcPr/>
+          <w:p>
+            <w:pPr>
+              <w:pStyle w:val="Compact"/>
+              <w:jc w:val="left"/>
+            </w:pPr>
+            <w:r>
+              <w:t xml:space="preserve">-</w:t>
+            </w:r>
+            <w:r>
+              <w:t xml:space="preserve"> </w:t>
+            </w:r>
+            <w:r>
+              <w:rPr>
+                <w:bCs/>
+                <w:b/>
+              </w:rPr>
+              <w:t xml:space="preserve">Basic indexing</w:t>
+            </w:r>
+            <w:r>
+              <w:t xml:space="preserve">: Supports basic indexing for performance improvements, but lacks more sophisticated partitioning or optimization features.</w:t>
+            </w:r>
+          </w:p>
+        </w:tc>
+        <w:tc>
+          <w:tcPr/>
+          <w:p>
+            <w:pPr>
+              <w:pStyle w:val="Compact"/>
+              <w:jc w:val="left"/>
+            </w:pPr>
+            <w:r>
+              <w:t xml:space="preserve">-</w:t>
+            </w:r>
+            <w:r>
+              <w:t xml:space="preserve"> </w:t>
+            </w:r>
+            <w:r>
+              <w:rPr>
+                <w:bCs/>
+                <w:b/>
+              </w:rPr>
+              <w:t xml:space="preserve">Advanced optimization</w:t>
+            </w:r>
+            <w:r>
+              <w:t xml:space="preserve">: Supports indexing and is highly optimized for in-memory analytics, performing complex queries efficiently.</w:t>
+            </w:r>
+          </w:p>
+        </w:tc>
+      </w:tr>
+      <w:tr>
+        <w:tc>
+          <w:tcPr/>
+          <w:p>
+            <w:pPr>
+              <w:pStyle w:val="Compact"/>
+              <w:jc w:val="left"/>
+            </w:pPr>
+            <w:r>
+              <w:rPr>
+                <w:bCs/>
+                <w:b/>
+              </w:rPr>
+              <w:t xml:space="preserve">Backup &amp; Recovery</w:t>
+            </w:r>
+          </w:p>
+        </w:tc>
+        <w:tc>
+          <w:tcPr/>
+          <w:p>
+            <w:pPr>
+              <w:pStyle w:val="Compact"/>
+              <w:jc w:val="left"/>
+            </w:pPr>
+            <w:r>
+              <w:t xml:space="preserve">-</w:t>
+            </w:r>
+            <w:r>
+              <w:t xml:space="preserve"> </w:t>
+            </w:r>
+            <w:r>
+              <w:rPr>
+                <w:bCs/>
+                <w:b/>
+              </w:rPr>
+              <w:t xml:space="preserve">Simple file-based backups</w:t>
+            </w:r>
+            <w:r>
+              <w:t xml:space="preserve">: Backup is as easy as copying the database file, but file locking must be handled carefully.</w:t>
+            </w:r>
+            <w:r>
+              <w:t xml:space="preserve"> </w:t>
+            </w:r>
+            <w:r>
+              <w:t xml:space="preserve">-</w:t>
+            </w:r>
+            <w:r>
+              <w:t xml:space="preserve"> </w:t>
+            </w:r>
+            <w:r>
+              <w:rPr>
+                <w:bCs/>
+                <w:b/>
+              </w:rPr>
+              <w:t xml:space="preserve">File corruption risk</w:t>
+            </w:r>
+            <w:r>
+              <w:t xml:space="preserve">: Low, but possible with improper shutdowns or simultaneous writes.</w:t>
+            </w:r>
+          </w:p>
+        </w:tc>
+        <w:tc>
+          <w:tcPr/>
+          <w:p>
+            <w:pPr>
+              <w:pStyle w:val="Compact"/>
+              <w:jc w:val="left"/>
+            </w:pPr>
+            <w:r>
+              <w:t xml:space="preserve">-</w:t>
+            </w:r>
+            <w:r>
+              <w:t xml:space="preserve"> </w:t>
+            </w:r>
+            <w:r>
+              <w:rPr>
+                <w:bCs/>
+                <w:b/>
+              </w:rPr>
+              <w:t xml:space="preserve">File-based as well</w:t>
+            </w:r>
+            <w:r>
+              <w:t xml:space="preserve">: Backup can be done by copying the DuckDB database file, which stores everything neatly.</w:t>
+            </w:r>
+            <w:r>
+              <w:t xml:space="preserve"> </w:t>
+            </w:r>
+            <w:r>
+              <w:t xml:space="preserve">-</w:t>
+            </w:r>
+            <w:r>
+              <w:t xml:space="preserve"> </w:t>
+            </w:r>
+            <w:r>
+              <w:rPr>
+                <w:bCs/>
+                <w:b/>
+              </w:rPr>
+              <w:t xml:space="preserve">Low risk</w:t>
+            </w:r>
+            <w:r>
+              <w:t xml:space="preserve">: Like SQLite, backups are simple, and the risk of file corruption is low.</w:t>
+            </w:r>
+          </w:p>
+        </w:tc>
+      </w:tr>
+      <w:tr>
+        <w:tc>
+          <w:tcPr/>
+          <w:p>
+            <w:pPr>
+              <w:pStyle w:val="Compact"/>
+              <w:jc w:val="left"/>
+            </w:pPr>
+            <w:r>
+              <w:rPr>
+                <w:bCs/>
+                <w:b/>
+              </w:rPr>
+              <w:t xml:space="preserve">Transaction Support</w:t>
+            </w:r>
+          </w:p>
+        </w:tc>
+        <w:tc>
+          <w:tcPr/>
+          <w:p>
+            <w:pPr>
+              <w:pStyle w:val="Compact"/>
+              <w:jc w:val="left"/>
+            </w:pPr>
+            <w:r>
+              <w:t xml:space="preserve">-</w:t>
+            </w:r>
+            <w:r>
+              <w:t xml:space="preserve"> </w:t>
+            </w:r>
+            <w:r>
+              <w:rPr>
+                <w:bCs/>
+                <w:b/>
+              </w:rPr>
+              <w:t xml:space="preserve">ACID-compliant</w:t>
+            </w:r>
+            <w:r>
+              <w:t xml:space="preserve">: Supports transactions, and it’s safe for concurrent readers and single-writer operations.</w:t>
+            </w:r>
+            <w:r>
+              <w:t xml:space="preserve"> </w:t>
+            </w:r>
+            <w:r>
+              <w:t xml:space="preserve">-</w:t>
+            </w:r>
+            <w:r>
+              <w:t xml:space="preserve"> </w:t>
+            </w:r>
+            <w:r>
+              <w:rPr>
+                <w:bCs/>
+                <w:b/>
+              </w:rPr>
+              <w:t xml:space="preserve">Concurrency limits</w:t>
+            </w:r>
+            <w:r>
+              <w:t xml:space="preserve">: Can handle one writer at a time; multiple writes are serialized.</w:t>
+            </w:r>
+          </w:p>
+        </w:tc>
+        <w:tc>
+          <w:tcPr/>
+          <w:p>
+            <w:pPr>
+              <w:pStyle w:val="Compact"/>
+              <w:jc w:val="left"/>
+            </w:pPr>
+            <w:r>
+              <w:t xml:space="preserve">-</w:t>
+            </w:r>
+            <w:r>
+              <w:t xml:space="preserve"> </w:t>
+            </w:r>
+            <w:r>
+              <w:rPr>
+                <w:bCs/>
+                <w:b/>
+              </w:rPr>
+              <w:t xml:space="preserve">ACID-compliant</w:t>
+            </w:r>
+            <w:r>
+              <w:t xml:space="preserve">: Like SQLite, DuckDB supports transactions but is not designed for high-concurrency environments.</w:t>
+            </w:r>
+          </w:p>
+        </w:tc>
+      </w:tr>
+    </w:tbl>
+    <w:p>
+      <w:r>
+        <w:pict>
+          <v:rect style="width:0;height:1.5pt" o:hralign="center" o:hrstd="t" o:hr="t"/>
+        </w:pict>
+      </w:r>
+    </w:p>
     <w:bookmarkEnd w:id="20"/>
+    <w:bookmarkStart w:id="21" w:name="summary-sqlite-vs.-duckdb"/>
+    <w:p>
+      <w:pPr>
+        <w:pStyle w:val="Heading3"/>
+      </w:pPr>
+      <w:r>
+        <w:rPr>
+          <w:bCs/>
+          <w:b/>
+        </w:rPr>
+        <w:t xml:space="preserve">Summary: SQLite vs. DuckDB</w:t>
+      </w:r>
+    </w:p>
+    <w:p>
+      <w:pPr>
+        <w:numPr>
+          <w:ilvl w:val="0"/>
+          <w:numId w:val="1005"/>
+        </w:numPr>
+        <w:pStyle w:val="Compact"/>
+      </w:pPr>
+      <w:r>
+        <w:rPr>
+          <w:bCs/>
+          <w:b/>
+        </w:rPr>
+        <w:t xml:space="preserve">SQLite</w:t>
+      </w:r>
+      <w:r>
+        <w:t xml:space="preserve">:</w:t>
+      </w:r>
+    </w:p>
+    <w:p>
+      <w:pPr>
+        <w:numPr>
+          <w:ilvl w:val="1"/>
+          <w:numId w:val="1006"/>
+        </w:numPr>
+        <w:pStyle w:val="Compact"/>
+      </w:pPr>
+      <w:r>
+        <w:rPr>
+          <w:bCs/>
+          <w:b/>
+        </w:rPr>
+        <w:t xml:space="preserve">Best for</w:t>
+      </w:r>
+      <w:r>
+        <w:t xml:space="preserve">: Teams that need a reliable, disk-based database with strong support for CRUD operations and periodic updates, but who don’t require advanced analytics. It’s excellent for storing, updating, and managing small to medium datasets, especially when tables are updated regularly (e.g., quarterly).</w:t>
+      </w:r>
+    </w:p>
+    <w:p>
+      <w:pPr>
+        <w:numPr>
+          <w:ilvl w:val="1"/>
+          <w:numId w:val="1006"/>
+        </w:numPr>
+        <w:pStyle w:val="Compact"/>
+      </w:pPr>
+      <w:r>
+        <w:rPr>
+          <w:bCs/>
+          <w:b/>
+        </w:rPr>
+        <w:t xml:space="preserve">Pros</w:t>
+      </w:r>
+      <w:r>
+        <w:t xml:space="preserve">: Simple setup, efficient for data persistence and regular updates, widely supported, and requires minimal maintenance.</w:t>
+      </w:r>
+    </w:p>
+    <w:p>
+      <w:pPr>
+        <w:numPr>
+          <w:ilvl w:val="1"/>
+          <w:numId w:val="1006"/>
+        </w:numPr>
+        <w:pStyle w:val="Compact"/>
+      </w:pPr>
+      <w:r>
+        <w:rPr>
+          <w:bCs/>
+          <w:b/>
+        </w:rPr>
+        <w:t xml:space="preserve">Cons</w:t>
+      </w:r>
+      <w:r>
+        <w:t xml:space="preserve">: Not optimized for complex analytics or large datasets. Performance decreases with more complex queries and when datasets become large.</w:t>
+      </w:r>
+    </w:p>
+    <w:p>
+      <w:pPr>
+        <w:numPr>
+          <w:ilvl w:val="0"/>
+          <w:numId w:val="1005"/>
+        </w:numPr>
+        <w:pStyle w:val="Compact"/>
+      </w:pPr>
+      <w:r>
+        <w:rPr>
+          <w:bCs/>
+          <w:b/>
+        </w:rPr>
+        <w:t xml:space="preserve">DuckDB</w:t>
+      </w:r>
+      <w:r>
+        <w:t xml:space="preserve">:</w:t>
+      </w:r>
+    </w:p>
+    <w:p>
+      <w:pPr>
+        <w:numPr>
+          <w:ilvl w:val="1"/>
+          <w:numId w:val="1007"/>
+        </w:numPr>
+        <w:pStyle w:val="Compact"/>
+      </w:pPr>
+      <w:r>
+        <w:rPr>
+          <w:bCs/>
+          <w:b/>
+        </w:rPr>
+        <w:t xml:space="preserve">Best for</w:t>
+      </w:r>
+      <w:r>
+        <w:t xml:space="preserve">: Data science teams focused on analytical workloads who need to perform complex queries, joins, and aggregations over medium-sized datasets. Ideal when the data is updated infrequently (e.g., quarterly) and needs fast, in-memory processing for research and exploratory tasks.</w:t>
+      </w:r>
+    </w:p>
+    <w:p>
+      <w:pPr>
+        <w:numPr>
+          <w:ilvl w:val="1"/>
+          <w:numId w:val="1007"/>
+        </w:numPr>
+        <w:pStyle w:val="Compact"/>
+      </w:pPr>
+      <w:r>
+        <w:rPr>
+          <w:bCs/>
+          <w:b/>
+        </w:rPr>
+        <w:t xml:space="preserve">Pros</w:t>
+      </w:r>
+      <w:r>
+        <w:t xml:space="preserve">: Blazing fast for analytical tasks, easy to set up, and integrates directly into data science workflows. No server needed.</w:t>
+      </w:r>
+    </w:p>
+    <w:p>
+      <w:pPr>
+        <w:numPr>
+          <w:ilvl w:val="1"/>
+          <w:numId w:val="1007"/>
+        </w:numPr>
+        <w:pStyle w:val="Compact"/>
+      </w:pPr>
+      <w:r>
+        <w:rPr>
+          <w:bCs/>
+          <w:b/>
+        </w:rPr>
+        <w:t xml:space="preserve">Cons</w:t>
+      </w:r>
+      <w:r>
+        <w:t xml:space="preserve">: Not as efficient for frequent updates or transactional workloads. Not optimized for concurrent multi-user environments.</w:t>
+      </w:r>
+    </w:p>
+    <w:bookmarkEnd w:id="21"/>
+    <w:bookmarkStart w:id="22" w:name="which-should-you-choose"/>
+    <w:p>
+      <w:pPr>
+        <w:pStyle w:val="Heading3"/>
+      </w:pPr>
+      <w:r>
+        <w:rPr>
+          <w:bCs/>
+          <w:b/>
+        </w:rPr>
+        <w:t xml:space="preserve">Which Should You Choose?</w:t>
+      </w:r>
+    </w:p>
+    <w:p>
+      <w:pPr>
+        <w:numPr>
+          <w:ilvl w:val="0"/>
+          <w:numId w:val="1008"/>
+        </w:numPr>
+        <w:pStyle w:val="Compact"/>
+      </w:pPr>
+      <w:r>
+        <w:rPr>
+          <w:bCs/>
+          <w:b/>
+        </w:rPr>
+        <w:t xml:space="preserve">SQLite</w:t>
+      </w:r>
+      <w:r>
+        <w:t xml:space="preserve">: Choose this if your team primarily needs a stable, file-based database for storing and updating data tables regularly (e.g., quarterly or annually) and you don’t need heavy-duty analytics capabilities.</w:t>
+      </w:r>
+    </w:p>
+    <w:p>
+      <w:pPr>
+        <w:numPr>
+          <w:ilvl w:val="0"/>
+          <w:numId w:val="1008"/>
+        </w:numPr>
+        <w:pStyle w:val="Compact"/>
+      </w:pPr>
+      <w:r>
+        <w:rPr>
+          <w:bCs/>
+          <w:b/>
+        </w:rPr>
+        <w:t xml:space="preserve">DuckDB</w:t>
+      </w:r>
+      <w:r>
+        <w:t xml:space="preserve">: Choose this if your team’s focus is on analytical tasks, and you need to perform fast, in-memory computations on datasets that fit within memory. It’s ideal if you only update data periodically and then perform heavy analytical queries.</w:t>
+      </w:r>
+    </w:p>
+    <w:p>
+      <w:pPr>
+        <w:pStyle w:val="FirstParagraph"/>
+      </w:pPr>
+      <w:r>
+        <w:t xml:space="preserve">For your use case of</w:t>
+      </w:r>
+      <w:r>
+        <w:t xml:space="preserve"> </w:t>
+      </w:r>
+      <w:r>
+        <w:rPr>
+          <w:bCs/>
+          <w:b/>
+        </w:rPr>
+        <w:t xml:space="preserve">many medium-sized economic datasets updated quarterly or annually</w:t>
+      </w:r>
+      <w:r>
+        <w:t xml:space="preserve">,</w:t>
+      </w:r>
+      <w:r>
+        <w:t xml:space="preserve"> </w:t>
+      </w:r>
+      <w:r>
+        <w:rPr>
+          <w:bCs/>
+          <w:b/>
+        </w:rPr>
+        <w:t xml:space="preserve">DuckDB</w:t>
+      </w:r>
+      <w:r>
+        <w:t xml:space="preserve"> </w:t>
+      </w:r>
+      <w:r>
+        <w:t xml:space="preserve">is likely to provide better performance for analytical tasks. However,</w:t>
+      </w:r>
+      <w:r>
+        <w:t xml:space="preserve"> </w:t>
+      </w:r>
+      <w:r>
+        <w:rPr>
+          <w:bCs/>
+          <w:b/>
+        </w:rPr>
+        <w:t xml:space="preserve">SQLite</w:t>
+      </w:r>
+      <w:r>
+        <w:t xml:space="preserve"> </w:t>
+      </w:r>
+      <w:r>
+        <w:t xml:space="preserve">may be more suitable if your primary focus is on updating and managing data tables efficiently. If the main goal is to perform analysis after data updates rather than managing concurrent updates, DuckDB could be a superior option due to its analytical power.</w:t>
+      </w:r>
+    </w:p>
+    <w:bookmarkEnd w:id="22"/>
     <w:sectPr/>
   </w:body>
 </w:document>
@@ -1941,6 +3848,91 @@
     <w:lvl w:ilvl="8">
       <w:numFmt w:val="bullet"/>
       <w:lvlText w:val="•"/>
+      <w:lvlJc w:val="left"/>
+      <w:pPr>
+        <w:ind w:left="6480" w:hanging="480"/>
+      </w:pPr>
+    </w:lvl>
+  </w:abstractNum>
+  <w:abstractNum w:abstractNumId="99413">
+    <w:nsid w:val="A99413"/>
+    <w:multiLevelType w:val="multilevel"/>
+    <w:lvl w:ilvl="0">
+      <w:start w:val="3"/>
+      <w:numFmt w:val="decimal"/>
+      <w:lvlText w:val="%1."/>
+      <w:lvlJc w:val="left"/>
+      <w:pPr>
+        <w:ind w:left="720" w:hanging="480"/>
+      </w:pPr>
+    </w:lvl>
+    <w:lvl w:ilvl="1">
+      <w:start w:val="3"/>
+      <w:numFmt w:val="decimal"/>
+      <w:lvlText w:val="%2."/>
+      <w:lvlJc w:val="left"/>
+      <w:pPr>
+        <w:ind w:left="1440" w:hanging="480"/>
+      </w:pPr>
+    </w:lvl>
+    <w:lvl w:ilvl="2">
+      <w:start w:val="3"/>
+      <w:numFmt w:val="decimal"/>
+      <w:lvlText w:val="%3."/>
+      <w:lvlJc w:val="left"/>
+      <w:pPr>
+        <w:ind w:left="2160" w:hanging="480"/>
+      </w:pPr>
+    </w:lvl>
+    <w:lvl w:ilvl="3">
+      <w:start w:val="3"/>
+      <w:numFmt w:val="decimal"/>
+      <w:lvlText w:val="%4."/>
+      <w:lvlJc w:val="left"/>
+      <w:pPr>
+        <w:ind w:left="2880" w:hanging="480"/>
+      </w:pPr>
+    </w:lvl>
+    <w:lvl w:ilvl="4">
+      <w:start w:val="3"/>
+      <w:numFmt w:val="decimal"/>
+      <w:lvlText w:val="%5."/>
+      <w:lvlJc w:val="left"/>
+      <w:pPr>
+        <w:ind w:left="3600" w:hanging="480"/>
+      </w:pPr>
+    </w:lvl>
+    <w:lvl w:ilvl="5">
+      <w:start w:val="3"/>
+      <w:numFmt w:val="decimal"/>
+      <w:lvlText w:val="%6."/>
+      <w:lvlJc w:val="left"/>
+      <w:pPr>
+        <w:ind w:left="4320" w:hanging="480"/>
+      </w:pPr>
+    </w:lvl>
+    <w:lvl w:ilvl="6">
+      <w:start w:val="3"/>
+      <w:numFmt w:val="decimal"/>
+      <w:lvlText w:val="%7."/>
+      <w:lvlJc w:val="left"/>
+      <w:pPr>
+        <w:ind w:left="5040" w:hanging="480"/>
+      </w:pPr>
+    </w:lvl>
+    <w:lvl w:ilvl="7">
+      <w:start w:val="3"/>
+      <w:numFmt w:val="decimal"/>
+      <w:lvlText w:val="%8."/>
+      <w:lvlJc w:val="left"/>
+      <w:pPr>
+        <w:ind w:left="5760" w:hanging="480"/>
+      </w:pPr>
+    </w:lvl>
+    <w:lvl w:ilvl="8">
+      <w:start w:val="3"/>
+      <w:numFmt w:val="decimal"/>
+      <w:lvlText w:val="%9."/>
       <w:lvlJc w:val="left"/>
       <w:pPr>
         <w:ind w:left="6480" w:hanging="480"/>
@@ -1984,6 +3976,75 @@
     <w:abstractNumId w:val="991"/>
   </w:num>
   <w:num w:numId="1003">
+    <w:abstractNumId w:val="991"/>
+  </w:num>
+  <w:num w:numId="1004">
+    <w:abstractNumId w:val="99413"/>
+    <w:lvlOverride w:ilvl="0">
+      <w:startOverride w:val="3"/>
+    </w:lvlOverride>
+    <w:lvlOverride w:ilvl="1">
+      <w:startOverride w:val="3"/>
+    </w:lvlOverride>
+    <w:lvlOverride w:ilvl="2">
+      <w:startOverride w:val="3"/>
+    </w:lvlOverride>
+    <w:lvlOverride w:ilvl="3">
+      <w:startOverride w:val="3"/>
+    </w:lvlOverride>
+    <w:lvlOverride w:ilvl="4">
+      <w:startOverride w:val="3"/>
+    </w:lvlOverride>
+    <w:lvlOverride w:ilvl="5">
+      <w:startOverride w:val="3"/>
+    </w:lvlOverride>
+    <w:lvlOverride w:ilvl="6">
+      <w:startOverride w:val="3"/>
+    </w:lvlOverride>
+    <w:lvlOverride w:ilvl="7">
+      <w:startOverride w:val="3"/>
+    </w:lvlOverride>
+    <w:lvlOverride w:ilvl="8">
+      <w:startOverride w:val="3"/>
+    </w:lvlOverride>
+  </w:num>
+  <w:num w:numId="1005">
+    <w:abstractNumId w:val="99411"/>
+    <w:lvlOverride w:ilvl="0">
+      <w:startOverride w:val="1"/>
+    </w:lvlOverride>
+    <w:lvlOverride w:ilvl="1">
+      <w:startOverride w:val="1"/>
+    </w:lvlOverride>
+    <w:lvlOverride w:ilvl="2">
+      <w:startOverride w:val="1"/>
+    </w:lvlOverride>
+    <w:lvlOverride w:ilvl="3">
+      <w:startOverride w:val="1"/>
+    </w:lvlOverride>
+    <w:lvlOverride w:ilvl="4">
+      <w:startOverride w:val="1"/>
+    </w:lvlOverride>
+    <w:lvlOverride w:ilvl="5">
+      <w:startOverride w:val="1"/>
+    </w:lvlOverride>
+    <w:lvlOverride w:ilvl="6">
+      <w:startOverride w:val="1"/>
+    </w:lvlOverride>
+    <w:lvlOverride w:ilvl="7">
+      <w:startOverride w:val="1"/>
+    </w:lvlOverride>
+    <w:lvlOverride w:ilvl="8">
+      <w:startOverride w:val="1"/>
+    </w:lvlOverride>
+  </w:num>
+  <w:num w:numId="1006">
+    <w:abstractNumId w:val="991"/>
+  </w:num>
+  <w:num w:numId="1007">
+    <w:abstractNumId w:val="991"/>
+  </w:num>
+  <w:num w:numId="1008">
     <w:abstractNumId w:val="991"/>
   </w:num>
 </w:numbering>

</xml_diff>